<commit_message>
adding documentation and updates test unit for TaskManagementSystem
</commit_message>
<xml_diff>
--- a/taskManagementSystem/Documentation/Prelim Design - Shadarien Williams (1).docx
+++ b/taskManagementSystem/Documentation/Prelim Design - Shadarien Williams (1).docx
@@ -382,6 +382,14 @@
     </w:p>
     <w:sdt>
       <w:sdtPr>
+        <w:rPr>
+          <w:rFonts w:ascii="Calibri" w:eastAsia="Calibri" w:hAnsi="Calibri" w:cs="Calibri"/>
+          <w:color w:val="000000"/>
+          <w:kern w:val="2"/>
+          <w:sz w:val="22"/>
+          <w:szCs w:val="22"/>
+          <w14:ligatures w14:val="standardContextual"/>
+        </w:rPr>
         <w:id w:val="-466049881"/>
         <w:docPartObj>
           <w:docPartGallery w:val="Table of Contents"/>
@@ -390,15 +398,9 @@
       </w:sdtPr>
       <w:sdtEndPr>
         <w:rPr>
-          <w:rFonts w:ascii="Calibri" w:eastAsia="Calibri" w:hAnsi="Calibri" w:cs="Calibri"/>
           <w:b/>
           <w:bCs/>
           <w:noProof/>
-          <w:color w:val="000000"/>
-          <w:kern w:val="2"/>
-          <w:sz w:val="22"/>
-          <w:szCs w:val="22"/>
-          <w14:ligatures w14:val="standardContextual"/>
         </w:rPr>
       </w:sdtEndPr>
       <w:sdtContent>
@@ -670,6 +672,30 @@
     <w:p>
       <w:pPr>
         <w:spacing w:after="3" w:line="412" w:lineRule="auto"/>
+        <w:rPr>
+          <w:noProof/>
+        </w:rPr>
+      </w:pPr>
+    </w:p>
+    <w:p>
+      <w:pPr>
+        <w:spacing w:after="3" w:line="412" w:lineRule="auto"/>
+        <w:rPr>
+          <w:noProof/>
+        </w:rPr>
+      </w:pPr>
+    </w:p>
+    <w:p>
+      <w:pPr>
+        <w:spacing w:after="3" w:line="412" w:lineRule="auto"/>
+        <w:rPr>
+          <w:noProof/>
+        </w:rPr>
+      </w:pPr>
+    </w:p>
+    <w:p>
+      <w:pPr>
+        <w:spacing w:after="3" w:line="412" w:lineRule="auto"/>
       </w:pPr>
       <w:r>
         <w:rPr>
@@ -677,10 +703,10 @@
         </w:rPr>
         <w:lastRenderedPageBreak/>
         <w:drawing>
-          <wp:inline distT="0" distB="0" distL="0" distR="0" wp14:anchorId="25B49879" wp14:editId="2950F6C7">
-            <wp:extent cx="6153150" cy="6877050"/>
-            <wp:effectExtent l="0" t="0" r="0" b="0"/>
-            <wp:docPr id="1836392404" name="Picture 2"/>
+          <wp:inline distT="0" distB="0" distL="0" distR="0" wp14:anchorId="29D23465" wp14:editId="3281D7E2">
+            <wp:extent cx="6101715" cy="5082540"/>
+            <wp:effectExtent l="0" t="0" r="0" b="3810"/>
+            <wp:docPr id="920115317" name="Picture 3" descr="A diagram of a company&#10;&#10;Description automatically generated with medium confidence"/>
             <wp:cNvGraphicFramePr>
               <a:graphicFrameLocks xmlns:a="http://schemas.openxmlformats.org/drawingml/2006/main" noChangeAspect="1"/>
             </wp:cNvGraphicFramePr>
@@ -688,13 +714,13 @@
               <a:graphicData uri="http://schemas.openxmlformats.org/drawingml/2006/picture">
                 <pic:pic xmlns:pic="http://schemas.openxmlformats.org/drawingml/2006/picture">
                   <pic:nvPicPr>
-                    <pic:cNvPr id="0" name="Picture 1"/>
+                    <pic:cNvPr id="920115317" name="Picture 3" descr="A diagram of a company&#10;&#10;Description automatically generated with medium confidence"/>
                     <pic:cNvPicPr>
                       <a:picLocks noChangeAspect="1" noChangeArrowheads="1"/>
                     </pic:cNvPicPr>
                   </pic:nvPicPr>
                   <pic:blipFill>
-                    <a:blip r:embed="rId10">
+                    <a:blip r:embed="rId10" cstate="print">
                       <a:extLst>
                         <a:ext uri="{28A0092B-C50C-407E-A947-70E740481C1C}">
                           <a14:useLocalDpi xmlns:a14="http://schemas.microsoft.com/office/drawing/2010/main" val="0"/>
@@ -709,7 +735,7 @@
                   <pic:spPr bwMode="auto">
                     <a:xfrm>
                       <a:off x="0" y="0"/>
-                      <a:ext cx="6153150" cy="6877050"/>
+                      <a:ext cx="6101715" cy="5082540"/>
                     </a:xfrm>
                     <a:prstGeom prst="rect">
                       <a:avLst/>
@@ -4602,6 +4628,7 @@
   <w:style w:type="character" w:default="1" w:styleId="DefaultParagraphFont">
     <w:name w:val="Default Paragraph Font"/>
     <w:uiPriority w:val="1"/>
+    <w:semiHidden/>
     <w:unhideWhenUsed/>
   </w:style>
   <w:style w:type="table" w:default="1" w:styleId="TableNormal">

</xml_diff>